<commit_message>
Adding new reports; Power BI enhacement
Adição de novos relatórios de corrida e aperfeiçoamento da exibição visual do Power BI.
</commit_message>
<xml_diff>
--- a/documentation/Relatorio de desenvolvimento RUNNING RPA.docx
+++ b/documentation/Relatorio de desenvolvimento RUNNING RPA.docx
@@ -508,6 +508,949 @@
           <w:bCs/>
         </w:rPr>
         <w:t xml:space="preserve">Em breve voltarei com mais novidades sobre esse projeto! </w:t>
+      </w:r>
+    </w:p>
+    <w:p>
+      <w:pPr>
+        <w:rPr>
+          <w:b/>
+          <w:bCs/>
+        </w:rPr>
+      </w:pPr>
+    </w:p>
+    <w:p>
+      <w:pPr>
+        <w:rPr>
+          <w:b/>
+          <w:bCs/>
+        </w:rPr>
+      </w:pPr>
+    </w:p>
+    <w:p>
+      <w:pPr>
+        <w:rPr>
+          <w:b/>
+          <w:bCs/>
+        </w:rPr>
+      </w:pPr>
+    </w:p>
+    <w:p>
+      <w:pPr>
+        <w:rPr>
+          <w:b/>
+          <w:bCs/>
+        </w:rPr>
+      </w:pPr>
+    </w:p>
+    <w:p>
+      <w:pPr>
+        <w:rPr>
+          <w:b/>
+          <w:bCs/>
+        </w:rPr>
+      </w:pPr>
+    </w:p>
+    <w:p>
+      <w:pPr>
+        <w:rPr>
+          <w:b/>
+          <w:bCs/>
+        </w:rPr>
+      </w:pPr>
+    </w:p>
+    <w:p>
+      <w:pPr>
+        <w:rPr>
+          <w:b/>
+          <w:bCs/>
+        </w:rPr>
+      </w:pPr>
+    </w:p>
+    <w:p>
+      <w:pPr>
+        <w:rPr>
+          <w:b/>
+          <w:bCs/>
+        </w:rPr>
+      </w:pPr>
+    </w:p>
+    <w:p>
+      <w:pPr>
+        <w:rPr>
+          <w:b/>
+          <w:bCs/>
+        </w:rPr>
+      </w:pPr>
+    </w:p>
+    <w:p>
+      <w:pPr>
+        <w:rPr>
+          <w:b/>
+          <w:bCs/>
+          <w:sz w:val="28"/>
+          <w:szCs w:val="28"/>
+        </w:rPr>
+      </w:pPr>
+      <w:r>
+        <w:rPr>
+          <w:b/>
+          <w:bCs/>
+          <w:sz w:val="28"/>
+          <w:szCs w:val="28"/>
+        </w:rPr>
+        <w:lastRenderedPageBreak/>
+        <w:t xml:space="preserve">Entra em cena o </w:t>
+      </w:r>
+      <w:proofErr w:type="spellStart"/>
+      <w:r>
+        <w:rPr>
+          <w:b/>
+          <w:bCs/>
+          <w:sz w:val="28"/>
+          <w:szCs w:val="28"/>
+        </w:rPr>
+        <w:t>power</w:t>
+      </w:r>
+      <w:proofErr w:type="spellEnd"/>
+      <w:r>
+        <w:rPr>
+          <w:b/>
+          <w:bCs/>
+          <w:sz w:val="28"/>
+          <w:szCs w:val="28"/>
+        </w:rPr>
+        <w:t xml:space="preserve"> BI</w:t>
+      </w:r>
+    </w:p>
+    <w:p>
+      <w:pPr>
+        <w:rPr>
+          <w:b/>
+          <w:bCs/>
+        </w:rPr>
+      </w:pPr>
+      <w:r>
+        <w:rPr>
+          <w:b/>
+          <w:bCs/>
+        </w:rPr>
+        <w:t>Para valorizar o projeto Running RPA no Power BI, você pode construir visualizações que ajudem a mostrar evolução, consistência, desempenho e até tendências futuras do atleta com base nos dados extraídos. Aqui vão sugestões divididas por tipo de análise:</w:t>
+      </w:r>
+    </w:p>
+    <w:p>
+      <w:pPr>
+        <w:rPr>
+          <w:b/>
+          <w:bCs/>
+        </w:rPr>
+      </w:pPr>
+      <w:r>
+        <w:rPr>
+          <w:b/>
+          <w:bCs/>
+        </w:rPr>
+        <w:pict w14:anchorId="2489247F">
+          <v:rect id="_x0000_i1055" style="width:0;height:1.5pt" o:hralign="center" o:hrstd="t" o:hr="t" fillcolor="#a0a0a0" stroked="f"/>
+        </w:pict>
+      </w:r>
+    </w:p>
+    <w:p>
+      <w:pPr>
+        <w:rPr>
+          <w:b/>
+          <w:bCs/>
+        </w:rPr>
+      </w:pPr>
+      <w:r>
+        <w:rPr>
+          <w:rFonts w:ascii="Segoe UI Emoji" w:hAnsi="Segoe UI Emoji" w:cs="Segoe UI Emoji"/>
+          <w:b/>
+          <w:bCs/>
+        </w:rPr>
+        <w:t>✅</w:t>
+      </w:r>
+      <w:r>
+        <w:rPr>
+          <w:b/>
+          <w:bCs/>
+        </w:rPr>
+        <w:t xml:space="preserve"> 1. Análises Descritivas (Visão Geral do Desempenho)</w:t>
+      </w:r>
+    </w:p>
+    <w:p>
+      <w:pPr>
+        <w:rPr>
+          <w:b/>
+          <w:bCs/>
+        </w:rPr>
+      </w:pPr>
+      <w:r>
+        <w:rPr>
+          <w:b/>
+          <w:bCs/>
+        </w:rPr>
+        <w:t>Essas ajudam a mostrar o “onde estou”:</w:t>
+      </w:r>
+    </w:p>
+    <w:p>
+      <w:pPr>
+        <w:numPr>
+          <w:ilvl w:val="0"/>
+          <w:numId w:val="2"/>
+        </w:numPr>
+        <w:rPr>
+          <w:b/>
+          <w:bCs/>
+        </w:rPr>
+      </w:pPr>
+      <w:r>
+        <w:rPr>
+          <w:b/>
+          <w:bCs/>
+        </w:rPr>
+        <w:t>Total de quilômetros percorridos no período</w:t>
+      </w:r>
+    </w:p>
+    <w:p>
+      <w:pPr>
+        <w:numPr>
+          <w:ilvl w:val="0"/>
+          <w:numId w:val="2"/>
+        </w:numPr>
+        <w:rPr>
+          <w:b/>
+          <w:bCs/>
+        </w:rPr>
+      </w:pPr>
+      <w:r>
+        <w:rPr>
+          <w:b/>
+          <w:bCs/>
+        </w:rPr>
+        <w:t>Número total de corridas</w:t>
+      </w:r>
+    </w:p>
+    <w:p>
+      <w:pPr>
+        <w:numPr>
+          <w:ilvl w:val="0"/>
+          <w:numId w:val="2"/>
+        </w:numPr>
+        <w:rPr>
+          <w:b/>
+          <w:bCs/>
+        </w:rPr>
+      </w:pPr>
+      <w:r>
+        <w:rPr>
+          <w:b/>
+          <w:bCs/>
+        </w:rPr>
+        <w:t>Tempo total correndo</w:t>
+      </w:r>
+    </w:p>
+    <w:p>
+      <w:pPr>
+        <w:numPr>
+          <w:ilvl w:val="0"/>
+          <w:numId w:val="2"/>
+        </w:numPr>
+        <w:rPr>
+          <w:b/>
+          <w:bCs/>
+        </w:rPr>
+      </w:pPr>
+      <w:r>
+        <w:rPr>
+          <w:b/>
+          <w:bCs/>
+        </w:rPr>
+        <w:t>Calorias totais gastas</w:t>
+      </w:r>
+    </w:p>
+    <w:p>
+      <w:pPr>
+        <w:numPr>
+          <w:ilvl w:val="0"/>
+          <w:numId w:val="2"/>
+        </w:numPr>
+        <w:rPr>
+          <w:b/>
+          <w:bCs/>
+        </w:rPr>
+      </w:pPr>
+      <w:r>
+        <w:rPr>
+          <w:b/>
+          <w:bCs/>
+        </w:rPr>
+        <w:t>Passos acumulados</w:t>
+      </w:r>
+    </w:p>
+    <w:p>
+      <w:pPr>
+        <w:rPr>
+          <w:b/>
+          <w:bCs/>
+        </w:rPr>
+      </w:pPr>
+      <w:r>
+        <w:rPr>
+          <w:rFonts w:ascii="Segoe UI Emoji" w:hAnsi="Segoe UI Emoji" w:cs="Segoe UI Emoji"/>
+          <w:b/>
+          <w:bCs/>
+        </w:rPr>
+        <w:t>🟢</w:t>
+      </w:r>
+      <w:r>
+        <w:rPr>
+          <w:b/>
+          <w:bCs/>
+        </w:rPr>
+        <w:t xml:space="preserve"> Visual: Cartões KPI (indicadores grandes com ícones)</w:t>
+      </w:r>
+    </w:p>
+    <w:p>
+      <w:pPr>
+        <w:rPr>
+          <w:b/>
+          <w:bCs/>
+        </w:rPr>
+      </w:pPr>
+      <w:r>
+        <w:rPr>
+          <w:b/>
+          <w:bCs/>
+        </w:rPr>
+        <w:pict w14:anchorId="3C49E139">
+          <v:rect id="_x0000_i1056" style="width:0;height:1.5pt" o:hralign="center" o:hrstd="t" o:hr="t" fillcolor="#a0a0a0" stroked="f"/>
+        </w:pict>
+      </w:r>
+    </w:p>
+    <w:p>
+      <w:pPr>
+        <w:rPr>
+          <w:b/>
+          <w:bCs/>
+        </w:rPr>
+      </w:pPr>
+      <w:r>
+        <w:rPr>
+          <w:rFonts w:ascii="Segoe UI Emoji" w:hAnsi="Segoe UI Emoji" w:cs="Segoe UI Emoji"/>
+          <w:b/>
+          <w:bCs/>
+        </w:rPr>
+        <w:t>📈</w:t>
+      </w:r>
+      <w:r>
+        <w:rPr>
+          <w:b/>
+          <w:bCs/>
+        </w:rPr>
+        <w:t xml:space="preserve"> 2. Evolução Temporal</w:t>
+      </w:r>
+    </w:p>
+    <w:p>
+      <w:pPr>
+        <w:rPr>
+          <w:b/>
+          <w:bCs/>
+        </w:rPr>
+      </w:pPr>
+      <w:r>
+        <w:rPr>
+          <w:b/>
+          <w:bCs/>
+        </w:rPr>
+        <w:t>Essas mostram “como estou progredindo”:</w:t>
+      </w:r>
+    </w:p>
+    <w:p>
+      <w:pPr>
+        <w:numPr>
+          <w:ilvl w:val="0"/>
+          <w:numId w:val="3"/>
+        </w:numPr>
+        <w:rPr>
+          <w:b/>
+          <w:bCs/>
+        </w:rPr>
+      </w:pPr>
+      <w:r>
+        <w:rPr>
+          <w:b/>
+          <w:bCs/>
+        </w:rPr>
+        <w:t>Gráfico de linha: distância vs. data</w:t>
+      </w:r>
+    </w:p>
+    <w:p>
+      <w:pPr>
+        <w:numPr>
+          <w:ilvl w:val="0"/>
+          <w:numId w:val="3"/>
+        </w:numPr>
+        <w:rPr>
+          <w:b/>
+          <w:bCs/>
+        </w:rPr>
+      </w:pPr>
+      <w:r>
+        <w:rPr>
+          <w:b/>
+          <w:bCs/>
+        </w:rPr>
+        <w:t>Gráfico de linha: tempo gasto vs. data</w:t>
+      </w:r>
+    </w:p>
+    <w:p>
+      <w:pPr>
+        <w:numPr>
+          <w:ilvl w:val="0"/>
+          <w:numId w:val="3"/>
+        </w:numPr>
+        <w:rPr>
+          <w:b/>
+          <w:bCs/>
+        </w:rPr>
+      </w:pPr>
+      <w:r>
+        <w:rPr>
+          <w:b/>
+          <w:bCs/>
+        </w:rPr>
+        <w:t>Gráfico de linha: ritmo médio ao longo do tempo</w:t>
+      </w:r>
+    </w:p>
+    <w:p>
+      <w:pPr>
+        <w:numPr>
+          <w:ilvl w:val="0"/>
+          <w:numId w:val="3"/>
+        </w:numPr>
+        <w:rPr>
+          <w:b/>
+          <w:bCs/>
+        </w:rPr>
+      </w:pPr>
+      <w:r>
+        <w:rPr>
+          <w:b/>
+          <w:bCs/>
+        </w:rPr>
+        <w:t>Gráfico de barras empilhadas: calorias por corrida</w:t>
+      </w:r>
+    </w:p>
+    <w:p>
+      <w:pPr>
+        <w:rPr>
+          <w:b/>
+          <w:bCs/>
+        </w:rPr>
+      </w:pPr>
+      <w:r>
+        <w:rPr>
+          <w:rFonts w:ascii="Segoe UI Emoji" w:hAnsi="Segoe UI Emoji" w:cs="Segoe UI Emoji"/>
+          <w:b/>
+          <w:bCs/>
+        </w:rPr>
+        <w:t>🟢</w:t>
+      </w:r>
+      <w:r>
+        <w:rPr>
+          <w:b/>
+          <w:bCs/>
+        </w:rPr>
+        <w:t xml:space="preserve"> Visual: Linha ou área empilhada com segmentação por semana/mês</w:t>
+      </w:r>
+    </w:p>
+    <w:p>
+      <w:pPr>
+        <w:rPr>
+          <w:b/>
+          <w:bCs/>
+        </w:rPr>
+      </w:pPr>
+      <w:r>
+        <w:rPr>
+          <w:b/>
+          <w:bCs/>
+        </w:rPr>
+        <w:pict w14:anchorId="79520D50">
+          <v:rect id="_x0000_i1057" style="width:0;height:1.5pt" o:hralign="center" o:hrstd="t" o:hr="t" fillcolor="#a0a0a0" stroked="f"/>
+        </w:pict>
+      </w:r>
+    </w:p>
+    <w:p>
+      <w:pPr>
+        <w:rPr>
+          <w:b/>
+          <w:bCs/>
+        </w:rPr>
+      </w:pPr>
+      <w:r>
+        <w:rPr>
+          <w:rFonts w:ascii="Segoe UI Emoji" w:hAnsi="Segoe UI Emoji" w:cs="Segoe UI Emoji"/>
+          <w:b/>
+          <w:bCs/>
+        </w:rPr>
+        <w:t>📊</w:t>
+      </w:r>
+      <w:r>
+        <w:rPr>
+          <w:b/>
+          <w:bCs/>
+        </w:rPr>
+        <w:t xml:space="preserve"> 3. Métricas de Desempenho</w:t>
+      </w:r>
+    </w:p>
+    <w:p>
+      <w:pPr>
+        <w:rPr>
+          <w:b/>
+          <w:bCs/>
+        </w:rPr>
+      </w:pPr>
+      <w:r>
+        <w:rPr>
+          <w:b/>
+          <w:bCs/>
+        </w:rPr>
+        <w:t>Essas revelam “a qualidade do esforço”:</w:t>
+      </w:r>
+    </w:p>
+    <w:p>
+      <w:pPr>
+        <w:numPr>
+          <w:ilvl w:val="0"/>
+          <w:numId w:val="4"/>
+        </w:numPr>
+        <w:rPr>
+          <w:b/>
+          <w:bCs/>
+        </w:rPr>
+      </w:pPr>
+      <w:r>
+        <w:rPr>
+          <w:b/>
+          <w:bCs/>
+        </w:rPr>
+        <w:t>Ritmo médio (min/km) por mês</w:t>
+      </w:r>
+    </w:p>
+    <w:p>
+      <w:pPr>
+        <w:numPr>
+          <w:ilvl w:val="0"/>
+          <w:numId w:val="4"/>
+        </w:numPr>
+        <w:rPr>
+          <w:b/>
+          <w:bCs/>
+        </w:rPr>
+      </w:pPr>
+      <w:r>
+        <w:rPr>
+          <w:b/>
+          <w:bCs/>
+        </w:rPr>
+        <w:t>Variação da cadência e passada média</w:t>
+      </w:r>
+    </w:p>
+    <w:p>
+      <w:pPr>
+        <w:numPr>
+          <w:ilvl w:val="0"/>
+          <w:numId w:val="4"/>
+        </w:numPr>
+        <w:rPr>
+          <w:b/>
+          <w:bCs/>
+        </w:rPr>
+      </w:pPr>
+      <w:r>
+        <w:rPr>
+          <w:b/>
+          <w:bCs/>
+        </w:rPr>
+        <w:t>Tempo médio por corrida</w:t>
+      </w:r>
+    </w:p>
+    <w:p>
+      <w:pPr>
+        <w:numPr>
+          <w:ilvl w:val="0"/>
+          <w:numId w:val="4"/>
+        </w:numPr>
+        <w:rPr>
+          <w:b/>
+          <w:bCs/>
+        </w:rPr>
+      </w:pPr>
+      <w:r>
+        <w:rPr>
+          <w:b/>
+          <w:bCs/>
+        </w:rPr>
+        <w:t>Pace por distância (</w:t>
+      </w:r>
+      <w:proofErr w:type="spellStart"/>
+      <w:r>
+        <w:rPr>
+          <w:b/>
+          <w:bCs/>
+        </w:rPr>
+        <w:t>ex</w:t>
+      </w:r>
+      <w:proofErr w:type="spellEnd"/>
+      <w:r>
+        <w:rPr>
+          <w:b/>
+          <w:bCs/>
+        </w:rPr>
+        <w:t>: comparativo 4km x 5km)</w:t>
+      </w:r>
+    </w:p>
+    <w:p>
+      <w:pPr>
+        <w:rPr>
+          <w:b/>
+          <w:bCs/>
+        </w:rPr>
+      </w:pPr>
+      <w:r>
+        <w:rPr>
+          <w:rFonts w:ascii="Segoe UI Emoji" w:hAnsi="Segoe UI Emoji" w:cs="Segoe UI Emoji"/>
+          <w:b/>
+          <w:bCs/>
+        </w:rPr>
+        <w:t>🟢</w:t>
+      </w:r>
+      <w:r>
+        <w:rPr>
+          <w:b/>
+          <w:bCs/>
+        </w:rPr>
+        <w:t xml:space="preserve"> Visual: </w:t>
+      </w:r>
+      <w:proofErr w:type="spellStart"/>
+      <w:r>
+        <w:rPr>
+          <w:b/>
+          <w:bCs/>
+        </w:rPr>
+        <w:t>Scatter</w:t>
+      </w:r>
+      <w:proofErr w:type="spellEnd"/>
+      <w:r>
+        <w:rPr>
+          <w:b/>
+          <w:bCs/>
+        </w:rPr>
+        <w:t xml:space="preserve"> </w:t>
+      </w:r>
+      <w:proofErr w:type="spellStart"/>
+      <w:r>
+        <w:rPr>
+          <w:b/>
+          <w:bCs/>
+        </w:rPr>
+        <w:t>plot</w:t>
+      </w:r>
+      <w:proofErr w:type="spellEnd"/>
+      <w:r>
+        <w:rPr>
+          <w:b/>
+          <w:bCs/>
+        </w:rPr>
+        <w:t xml:space="preserve"> ou matriz de calor (</w:t>
+      </w:r>
+      <w:proofErr w:type="spellStart"/>
+      <w:r>
+        <w:rPr>
+          <w:b/>
+          <w:bCs/>
+        </w:rPr>
+        <w:t>heatmap</w:t>
+      </w:r>
+      <w:proofErr w:type="spellEnd"/>
+      <w:r>
+        <w:rPr>
+          <w:b/>
+          <w:bCs/>
+        </w:rPr>
+        <w:t>)</w:t>
+      </w:r>
+    </w:p>
+    <w:p>
+      <w:pPr>
+        <w:rPr>
+          <w:b/>
+          <w:bCs/>
+        </w:rPr>
+      </w:pPr>
+      <w:r>
+        <w:rPr>
+          <w:b/>
+          <w:bCs/>
+        </w:rPr>
+        <w:pict w14:anchorId="5BD5AC73">
+          <v:rect id="_x0000_i1058" style="width:0;height:1.5pt" o:hralign="center" o:hrstd="t" o:hr="t" fillcolor="#a0a0a0" stroked="f"/>
+        </w:pict>
+      </w:r>
+    </w:p>
+    <w:p>
+      <w:pPr>
+        <w:rPr>
+          <w:b/>
+          <w:bCs/>
+        </w:rPr>
+      </w:pPr>
+      <w:r>
+        <w:rPr>
+          <w:rFonts w:ascii="Segoe UI Emoji" w:hAnsi="Segoe UI Emoji" w:cs="Segoe UI Emoji"/>
+          <w:b/>
+          <w:bCs/>
+        </w:rPr>
+        <w:lastRenderedPageBreak/>
+        <w:t>📅</w:t>
+      </w:r>
+      <w:r>
+        <w:rPr>
+          <w:b/>
+          <w:bCs/>
+        </w:rPr>
+        <w:t xml:space="preserve"> 4. Frequência e Consistência</w:t>
+      </w:r>
+    </w:p>
+    <w:p>
+      <w:pPr>
+        <w:rPr>
+          <w:b/>
+          <w:bCs/>
+        </w:rPr>
+      </w:pPr>
+      <w:r>
+        <w:rPr>
+          <w:b/>
+          <w:bCs/>
+        </w:rPr>
+        <w:t>Essas mostram “o quanto você é constante”:</w:t>
+      </w:r>
+    </w:p>
+    <w:p>
+      <w:pPr>
+        <w:numPr>
+          <w:ilvl w:val="0"/>
+          <w:numId w:val="5"/>
+        </w:numPr>
+        <w:rPr>
+          <w:b/>
+          <w:bCs/>
+        </w:rPr>
+      </w:pPr>
+      <w:r>
+        <w:rPr>
+          <w:b/>
+          <w:bCs/>
+        </w:rPr>
+        <w:t>Quantidade de corridas por semana/mês</w:t>
+      </w:r>
+    </w:p>
+    <w:p>
+      <w:pPr>
+        <w:numPr>
+          <w:ilvl w:val="0"/>
+          <w:numId w:val="5"/>
+        </w:numPr>
+        <w:rPr>
+          <w:b/>
+          <w:bCs/>
+        </w:rPr>
+      </w:pPr>
+      <w:r>
+        <w:rPr>
+          <w:b/>
+          <w:bCs/>
+        </w:rPr>
+        <w:t>Dias da semana mais recorrentes</w:t>
+      </w:r>
+    </w:p>
+    <w:p>
+      <w:pPr>
+        <w:numPr>
+          <w:ilvl w:val="0"/>
+          <w:numId w:val="5"/>
+        </w:numPr>
+        <w:rPr>
+          <w:b/>
+          <w:bCs/>
+        </w:rPr>
+      </w:pPr>
+      <w:r>
+        <w:rPr>
+          <w:b/>
+          <w:bCs/>
+        </w:rPr>
+        <w:t>Horas preferidas (se disponível)</w:t>
+      </w:r>
+    </w:p>
+    <w:p>
+      <w:pPr>
+        <w:rPr>
+          <w:b/>
+          <w:bCs/>
+        </w:rPr>
+      </w:pPr>
+      <w:r>
+        <w:rPr>
+          <w:rFonts w:ascii="Segoe UI Emoji" w:hAnsi="Segoe UI Emoji" w:cs="Segoe UI Emoji"/>
+          <w:b/>
+          <w:bCs/>
+        </w:rPr>
+        <w:t>🟢</w:t>
+      </w:r>
+      <w:r>
+        <w:rPr>
+          <w:b/>
+          <w:bCs/>
+        </w:rPr>
+        <w:t xml:space="preserve"> Visual: Histograma ou gráfico de calor (dias/horas)</w:t>
+      </w:r>
+    </w:p>
+    <w:p>
+      <w:pPr>
+        <w:rPr>
+          <w:b/>
+          <w:bCs/>
+        </w:rPr>
+      </w:pPr>
+      <w:r>
+        <w:rPr>
+          <w:b/>
+          <w:bCs/>
+        </w:rPr>
+        <w:pict w14:anchorId="2F459151">
+          <v:rect id="_x0000_i1059" style="width:0;height:1.5pt" o:hralign="center" o:hrstd="t" o:hr="t" fillcolor="#a0a0a0" stroked="f"/>
+        </w:pict>
+      </w:r>
+    </w:p>
+    <w:p>
+      <w:pPr>
+        <w:rPr>
+          <w:b/>
+          <w:bCs/>
+        </w:rPr>
+      </w:pPr>
+      <w:r>
+        <w:rPr>
+          <w:rFonts w:ascii="Segoe UI Emoji" w:hAnsi="Segoe UI Emoji" w:cs="Segoe UI Emoji"/>
+          <w:b/>
+          <w:bCs/>
+        </w:rPr>
+        <w:t>🤖</w:t>
+      </w:r>
+      <w:r>
+        <w:rPr>
+          <w:b/>
+          <w:bCs/>
+        </w:rPr>
+        <w:t xml:space="preserve"> 5. Projeções e Tendências (opcional/preditiva)</w:t>
+      </w:r>
+    </w:p>
+    <w:p>
+      <w:pPr>
+        <w:rPr>
+          <w:b/>
+          <w:bCs/>
+        </w:rPr>
+      </w:pPr>
+      <w:r>
+        <w:rPr>
+          <w:b/>
+          <w:bCs/>
+        </w:rPr>
+        <w:t>Se quiser reforçar o uso de análise preditiva:</w:t>
+      </w:r>
+    </w:p>
+    <w:p>
+      <w:pPr>
+        <w:numPr>
+          <w:ilvl w:val="0"/>
+          <w:numId w:val="6"/>
+        </w:numPr>
+        <w:rPr>
+          <w:b/>
+          <w:bCs/>
+        </w:rPr>
+      </w:pPr>
+      <w:r>
+        <w:rPr>
+          <w:b/>
+          <w:bCs/>
+        </w:rPr>
+        <w:t>Tendência de melhora no pace</w:t>
+      </w:r>
+    </w:p>
+    <w:p>
+      <w:pPr>
+        <w:numPr>
+          <w:ilvl w:val="0"/>
+          <w:numId w:val="6"/>
+        </w:numPr>
+        <w:rPr>
+          <w:b/>
+          <w:bCs/>
+        </w:rPr>
+      </w:pPr>
+      <w:r>
+        <w:rPr>
+          <w:b/>
+          <w:bCs/>
+        </w:rPr>
+        <w:t>Projeção da próxima corrida baseada nas últimas 5</w:t>
+      </w:r>
+    </w:p>
+    <w:p>
+      <w:pPr>
+        <w:numPr>
+          <w:ilvl w:val="0"/>
+          <w:numId w:val="6"/>
+        </w:numPr>
+        <w:rPr>
+          <w:b/>
+          <w:bCs/>
+        </w:rPr>
+      </w:pPr>
+      <w:r>
+        <w:rPr>
+          <w:b/>
+          <w:bCs/>
+        </w:rPr>
+        <w:t>Correlação entre calorias e tempo/distância</w:t>
+      </w:r>
+    </w:p>
+    <w:p>
+      <w:pPr>
+        <w:rPr>
+          <w:b/>
+          <w:bCs/>
+        </w:rPr>
+      </w:pPr>
+      <w:r>
+        <w:rPr>
+          <w:rFonts w:ascii="Segoe UI Emoji" w:hAnsi="Segoe UI Emoji" w:cs="Segoe UI Emoji"/>
+          <w:b/>
+          <w:bCs/>
+        </w:rPr>
+        <w:t>🟢</w:t>
+      </w:r>
+      <w:r>
+        <w:rPr>
+          <w:b/>
+          <w:bCs/>
+        </w:rPr>
+        <w:t xml:space="preserve"> Visual: Gráfico de dispersão + linha de tendência + DAX para projeções simples</w:t>
       </w:r>
     </w:p>
     <w:p>
@@ -531,6 +1474,155 @@
 <file path=word/numbering.xml><?xml version="1.0" encoding="utf-8"?>
 <w:numbering xmlns:wpc="http://schemas.microsoft.com/office/word/2010/wordprocessingCanvas" xmlns:cx="http://schemas.microsoft.com/office/drawing/2014/chartex" xmlns:cx1="http://schemas.microsoft.com/office/drawing/2015/9/8/chartex" xmlns:cx2="http://schemas.microsoft.com/office/drawing/2015/10/21/chartex" xmlns:cx3="http://schemas.microsoft.com/office/drawing/2016/5/9/chartex" xmlns:cx4="http://schemas.microsoft.com/office/drawing/2016/5/10/chartex" xmlns:cx5="http://schemas.microsoft.com/office/drawing/2016/5/11/chartex" xmlns:cx6="http://schemas.microsoft.com/office/drawing/2016/5/12/chartex" xmlns:cx7="http://schemas.microsoft.com/office/drawing/2016/5/13/chartex" xmlns:cx8="http://schemas.microsoft.com/office/drawing/2016/5/14/chartex" xmlns:mc="http://schemas.openxmlformats.org/markup-compatibility/2006" xmlns:aink="http://schemas.microsoft.com/office/drawing/2016/ink" xmlns:am3d="http://schemas.microsoft.com/office/drawing/2017/model3d" xmlns:o="urn:schemas-microsoft-com:office:office" xmlns:oel="http://schemas.microsoft.com/office/2019/extlst" xmlns:r="http://schemas.openxmlformats.org/officeDocument/2006/relationships" xmlns:m="http://schemas.openxmlformats.org/officeDocument/2006/math" xmlns:v="urn:schemas-microsoft-com:vml" xmlns:wp14="http://schemas.microsoft.com/office/word/2010/wordprocessingDrawing" xmlns:wp="http://schemas.openxmlformats.org/drawingml/2006/wordprocessingDrawing" xmlns:w10="urn:schemas-microsoft-com:office:word" xmlns:w="http://schemas.openxmlformats.org/wordprocessingml/2006/main" xmlns:w14="http://schemas.microsoft.com/office/word/2010/wordml" xmlns:w15="http://schemas.microsoft.com/office/word/2012/wordml" xmlns:w16cex="http://schemas.microsoft.com/office/word/2018/wordml/cex" xmlns:w16cid="http://schemas.microsoft.com/office/word/2016/wordml/cid" xmlns:w16="http://schemas.microsoft.com/office/word/2018/wordml" xmlns:w16du="http://schemas.microsoft.com/office/word/2023/wordml/word16du" xmlns:w16sdtdh="http://schemas.microsoft.com/office/word/2020/wordml/sdtdatahash" xmlns:w16sdtfl="http://schemas.microsoft.com/office/word/2024/wordml/sdtformatlock" xmlns:w16se="http://schemas.microsoft.com/office/word/2015/wordml/symex" xmlns:wpg="http://schemas.microsoft.com/office/word/2010/wordprocessingGroup" xmlns:wpi="http://schemas.microsoft.com/office/word/2010/wordprocessingInk" xmlns:wne="http://schemas.microsoft.com/office/word/2006/wordml" xmlns:wps="http://schemas.microsoft.com/office/word/2010/wordprocessingShape" mc:Ignorable="w14 w15 w16se w16cid w16 w16cex w16sdtdh w16sdtfl w16du wp14">
   <w:abstractNum w:abstractNumId="0" w15:restartNumberingAfterBreak="0">
+    <w:nsid w:val="01CE66B1"/>
+    <w:multiLevelType w:val="multilevel"/>
+    <w:tmpl w:val="A48281F8"/>
+    <w:lvl w:ilvl="0">
+      <w:start w:val="1"/>
+      <w:numFmt w:val="bullet"/>
+      <w:lvlText w:val=""/>
+      <w:lvlJc w:val="left"/>
+      <w:pPr>
+        <w:tabs>
+          <w:tab w:val="num" w:pos="720"/>
+        </w:tabs>
+        <w:ind w:left="720" w:hanging="360"/>
+      </w:pPr>
+      <w:rPr>
+        <w:rFonts w:ascii="Symbol" w:hAnsi="Symbol" w:hint="default"/>
+        <w:sz w:val="20"/>
+      </w:rPr>
+    </w:lvl>
+    <w:lvl w:ilvl="1" w:tentative="1">
+      <w:start w:val="1"/>
+      <w:numFmt w:val="bullet"/>
+      <w:lvlText w:val="o"/>
+      <w:lvlJc w:val="left"/>
+      <w:pPr>
+        <w:tabs>
+          <w:tab w:val="num" w:pos="1440"/>
+        </w:tabs>
+        <w:ind w:left="1440" w:hanging="360"/>
+      </w:pPr>
+      <w:rPr>
+        <w:rFonts w:ascii="Courier New" w:hAnsi="Courier New" w:hint="default"/>
+        <w:sz w:val="20"/>
+      </w:rPr>
+    </w:lvl>
+    <w:lvl w:ilvl="2" w:tentative="1">
+      <w:start w:val="1"/>
+      <w:numFmt w:val="bullet"/>
+      <w:lvlText w:val=""/>
+      <w:lvlJc w:val="left"/>
+      <w:pPr>
+        <w:tabs>
+          <w:tab w:val="num" w:pos="2160"/>
+        </w:tabs>
+        <w:ind w:left="2160" w:hanging="360"/>
+      </w:pPr>
+      <w:rPr>
+        <w:rFonts w:ascii="Wingdings" w:hAnsi="Wingdings" w:hint="default"/>
+        <w:sz w:val="20"/>
+      </w:rPr>
+    </w:lvl>
+    <w:lvl w:ilvl="3" w:tentative="1">
+      <w:start w:val="1"/>
+      <w:numFmt w:val="bullet"/>
+      <w:lvlText w:val=""/>
+      <w:lvlJc w:val="left"/>
+      <w:pPr>
+        <w:tabs>
+          <w:tab w:val="num" w:pos="2880"/>
+        </w:tabs>
+        <w:ind w:left="2880" w:hanging="360"/>
+      </w:pPr>
+      <w:rPr>
+        <w:rFonts w:ascii="Wingdings" w:hAnsi="Wingdings" w:hint="default"/>
+        <w:sz w:val="20"/>
+      </w:rPr>
+    </w:lvl>
+    <w:lvl w:ilvl="4" w:tentative="1">
+      <w:start w:val="1"/>
+      <w:numFmt w:val="bullet"/>
+      <w:lvlText w:val=""/>
+      <w:lvlJc w:val="left"/>
+      <w:pPr>
+        <w:tabs>
+          <w:tab w:val="num" w:pos="3600"/>
+        </w:tabs>
+        <w:ind w:left="3600" w:hanging="360"/>
+      </w:pPr>
+      <w:rPr>
+        <w:rFonts w:ascii="Wingdings" w:hAnsi="Wingdings" w:hint="default"/>
+        <w:sz w:val="20"/>
+      </w:rPr>
+    </w:lvl>
+    <w:lvl w:ilvl="5" w:tentative="1">
+      <w:start w:val="1"/>
+      <w:numFmt w:val="bullet"/>
+      <w:lvlText w:val=""/>
+      <w:lvlJc w:val="left"/>
+      <w:pPr>
+        <w:tabs>
+          <w:tab w:val="num" w:pos="4320"/>
+        </w:tabs>
+        <w:ind w:left="4320" w:hanging="360"/>
+      </w:pPr>
+      <w:rPr>
+        <w:rFonts w:ascii="Wingdings" w:hAnsi="Wingdings" w:hint="default"/>
+        <w:sz w:val="20"/>
+      </w:rPr>
+    </w:lvl>
+    <w:lvl w:ilvl="6" w:tentative="1">
+      <w:start w:val="1"/>
+      <w:numFmt w:val="bullet"/>
+      <w:lvlText w:val=""/>
+      <w:lvlJc w:val="left"/>
+      <w:pPr>
+        <w:tabs>
+          <w:tab w:val="num" w:pos="5040"/>
+        </w:tabs>
+        <w:ind w:left="5040" w:hanging="360"/>
+      </w:pPr>
+      <w:rPr>
+        <w:rFonts w:ascii="Wingdings" w:hAnsi="Wingdings" w:hint="default"/>
+        <w:sz w:val="20"/>
+      </w:rPr>
+    </w:lvl>
+    <w:lvl w:ilvl="7" w:tentative="1">
+      <w:start w:val="1"/>
+      <w:numFmt w:val="bullet"/>
+      <w:lvlText w:val=""/>
+      <w:lvlJc w:val="left"/>
+      <w:pPr>
+        <w:tabs>
+          <w:tab w:val="num" w:pos="5760"/>
+        </w:tabs>
+        <w:ind w:left="5760" w:hanging="360"/>
+      </w:pPr>
+      <w:rPr>
+        <w:rFonts w:ascii="Wingdings" w:hAnsi="Wingdings" w:hint="default"/>
+        <w:sz w:val="20"/>
+      </w:rPr>
+    </w:lvl>
+    <w:lvl w:ilvl="8" w:tentative="1">
+      <w:start w:val="1"/>
+      <w:numFmt w:val="bullet"/>
+      <w:lvlText w:val=""/>
+      <w:lvlJc w:val="left"/>
+      <w:pPr>
+        <w:tabs>
+          <w:tab w:val="num" w:pos="6480"/>
+        </w:tabs>
+        <w:ind w:left="6480" w:hanging="360"/>
+      </w:pPr>
+      <w:rPr>
+        <w:rFonts w:ascii="Wingdings" w:hAnsi="Wingdings" w:hint="default"/>
+        <w:sz w:val="20"/>
+      </w:rPr>
+    </w:lvl>
+  </w:abstractNum>
+  <w:abstractNum w:abstractNumId="1" w15:restartNumberingAfterBreak="0">
     <w:nsid w:val="0DF50FB3"/>
     <w:multiLevelType w:val="multilevel"/>
     <w:tmpl w:val="D536F990"/>
@@ -679,8 +1771,619 @@
       </w:rPr>
     </w:lvl>
   </w:abstractNum>
+  <w:abstractNum w:abstractNumId="2" w15:restartNumberingAfterBreak="0">
+    <w:nsid w:val="2B61540E"/>
+    <w:multiLevelType w:val="multilevel"/>
+    <w:tmpl w:val="BDE6A4E0"/>
+    <w:lvl w:ilvl="0">
+      <w:start w:val="1"/>
+      <w:numFmt w:val="bullet"/>
+      <w:lvlText w:val=""/>
+      <w:lvlJc w:val="left"/>
+      <w:pPr>
+        <w:tabs>
+          <w:tab w:val="num" w:pos="720"/>
+        </w:tabs>
+        <w:ind w:left="720" w:hanging="360"/>
+      </w:pPr>
+      <w:rPr>
+        <w:rFonts w:ascii="Symbol" w:hAnsi="Symbol" w:hint="default"/>
+        <w:sz w:val="20"/>
+      </w:rPr>
+    </w:lvl>
+    <w:lvl w:ilvl="1" w:tentative="1">
+      <w:start w:val="1"/>
+      <w:numFmt w:val="bullet"/>
+      <w:lvlText w:val="o"/>
+      <w:lvlJc w:val="left"/>
+      <w:pPr>
+        <w:tabs>
+          <w:tab w:val="num" w:pos="1440"/>
+        </w:tabs>
+        <w:ind w:left="1440" w:hanging="360"/>
+      </w:pPr>
+      <w:rPr>
+        <w:rFonts w:ascii="Courier New" w:hAnsi="Courier New" w:hint="default"/>
+        <w:sz w:val="20"/>
+      </w:rPr>
+    </w:lvl>
+    <w:lvl w:ilvl="2" w:tentative="1">
+      <w:start w:val="1"/>
+      <w:numFmt w:val="bullet"/>
+      <w:lvlText w:val=""/>
+      <w:lvlJc w:val="left"/>
+      <w:pPr>
+        <w:tabs>
+          <w:tab w:val="num" w:pos="2160"/>
+        </w:tabs>
+        <w:ind w:left="2160" w:hanging="360"/>
+      </w:pPr>
+      <w:rPr>
+        <w:rFonts w:ascii="Wingdings" w:hAnsi="Wingdings" w:hint="default"/>
+        <w:sz w:val="20"/>
+      </w:rPr>
+    </w:lvl>
+    <w:lvl w:ilvl="3" w:tentative="1">
+      <w:start w:val="1"/>
+      <w:numFmt w:val="bullet"/>
+      <w:lvlText w:val=""/>
+      <w:lvlJc w:val="left"/>
+      <w:pPr>
+        <w:tabs>
+          <w:tab w:val="num" w:pos="2880"/>
+        </w:tabs>
+        <w:ind w:left="2880" w:hanging="360"/>
+      </w:pPr>
+      <w:rPr>
+        <w:rFonts w:ascii="Wingdings" w:hAnsi="Wingdings" w:hint="default"/>
+        <w:sz w:val="20"/>
+      </w:rPr>
+    </w:lvl>
+    <w:lvl w:ilvl="4" w:tentative="1">
+      <w:start w:val="1"/>
+      <w:numFmt w:val="bullet"/>
+      <w:lvlText w:val=""/>
+      <w:lvlJc w:val="left"/>
+      <w:pPr>
+        <w:tabs>
+          <w:tab w:val="num" w:pos="3600"/>
+        </w:tabs>
+        <w:ind w:left="3600" w:hanging="360"/>
+      </w:pPr>
+      <w:rPr>
+        <w:rFonts w:ascii="Wingdings" w:hAnsi="Wingdings" w:hint="default"/>
+        <w:sz w:val="20"/>
+      </w:rPr>
+    </w:lvl>
+    <w:lvl w:ilvl="5" w:tentative="1">
+      <w:start w:val="1"/>
+      <w:numFmt w:val="bullet"/>
+      <w:lvlText w:val=""/>
+      <w:lvlJc w:val="left"/>
+      <w:pPr>
+        <w:tabs>
+          <w:tab w:val="num" w:pos="4320"/>
+        </w:tabs>
+        <w:ind w:left="4320" w:hanging="360"/>
+      </w:pPr>
+      <w:rPr>
+        <w:rFonts w:ascii="Wingdings" w:hAnsi="Wingdings" w:hint="default"/>
+        <w:sz w:val="20"/>
+      </w:rPr>
+    </w:lvl>
+    <w:lvl w:ilvl="6" w:tentative="1">
+      <w:start w:val="1"/>
+      <w:numFmt w:val="bullet"/>
+      <w:lvlText w:val=""/>
+      <w:lvlJc w:val="left"/>
+      <w:pPr>
+        <w:tabs>
+          <w:tab w:val="num" w:pos="5040"/>
+        </w:tabs>
+        <w:ind w:left="5040" w:hanging="360"/>
+      </w:pPr>
+      <w:rPr>
+        <w:rFonts w:ascii="Wingdings" w:hAnsi="Wingdings" w:hint="default"/>
+        <w:sz w:val="20"/>
+      </w:rPr>
+    </w:lvl>
+    <w:lvl w:ilvl="7" w:tentative="1">
+      <w:start w:val="1"/>
+      <w:numFmt w:val="bullet"/>
+      <w:lvlText w:val=""/>
+      <w:lvlJc w:val="left"/>
+      <w:pPr>
+        <w:tabs>
+          <w:tab w:val="num" w:pos="5760"/>
+        </w:tabs>
+        <w:ind w:left="5760" w:hanging="360"/>
+      </w:pPr>
+      <w:rPr>
+        <w:rFonts w:ascii="Wingdings" w:hAnsi="Wingdings" w:hint="default"/>
+        <w:sz w:val="20"/>
+      </w:rPr>
+    </w:lvl>
+    <w:lvl w:ilvl="8" w:tentative="1">
+      <w:start w:val="1"/>
+      <w:numFmt w:val="bullet"/>
+      <w:lvlText w:val=""/>
+      <w:lvlJc w:val="left"/>
+      <w:pPr>
+        <w:tabs>
+          <w:tab w:val="num" w:pos="6480"/>
+        </w:tabs>
+        <w:ind w:left="6480" w:hanging="360"/>
+      </w:pPr>
+      <w:rPr>
+        <w:rFonts w:ascii="Wingdings" w:hAnsi="Wingdings" w:hint="default"/>
+        <w:sz w:val="20"/>
+      </w:rPr>
+    </w:lvl>
+  </w:abstractNum>
+  <w:abstractNum w:abstractNumId="3" w15:restartNumberingAfterBreak="0">
+    <w:nsid w:val="70C9118F"/>
+    <w:multiLevelType w:val="multilevel"/>
+    <w:tmpl w:val="8898CF6E"/>
+    <w:lvl w:ilvl="0">
+      <w:start w:val="1"/>
+      <w:numFmt w:val="bullet"/>
+      <w:lvlText w:val=""/>
+      <w:lvlJc w:val="left"/>
+      <w:pPr>
+        <w:tabs>
+          <w:tab w:val="num" w:pos="720"/>
+        </w:tabs>
+        <w:ind w:left="720" w:hanging="360"/>
+      </w:pPr>
+      <w:rPr>
+        <w:rFonts w:ascii="Symbol" w:hAnsi="Symbol" w:hint="default"/>
+        <w:sz w:val="20"/>
+      </w:rPr>
+    </w:lvl>
+    <w:lvl w:ilvl="1" w:tentative="1">
+      <w:start w:val="1"/>
+      <w:numFmt w:val="bullet"/>
+      <w:lvlText w:val="o"/>
+      <w:lvlJc w:val="left"/>
+      <w:pPr>
+        <w:tabs>
+          <w:tab w:val="num" w:pos="1440"/>
+        </w:tabs>
+        <w:ind w:left="1440" w:hanging="360"/>
+      </w:pPr>
+      <w:rPr>
+        <w:rFonts w:ascii="Courier New" w:hAnsi="Courier New" w:hint="default"/>
+        <w:sz w:val="20"/>
+      </w:rPr>
+    </w:lvl>
+    <w:lvl w:ilvl="2" w:tentative="1">
+      <w:start w:val="1"/>
+      <w:numFmt w:val="bullet"/>
+      <w:lvlText w:val=""/>
+      <w:lvlJc w:val="left"/>
+      <w:pPr>
+        <w:tabs>
+          <w:tab w:val="num" w:pos="2160"/>
+        </w:tabs>
+        <w:ind w:left="2160" w:hanging="360"/>
+      </w:pPr>
+      <w:rPr>
+        <w:rFonts w:ascii="Wingdings" w:hAnsi="Wingdings" w:hint="default"/>
+        <w:sz w:val="20"/>
+      </w:rPr>
+    </w:lvl>
+    <w:lvl w:ilvl="3" w:tentative="1">
+      <w:start w:val="1"/>
+      <w:numFmt w:val="bullet"/>
+      <w:lvlText w:val=""/>
+      <w:lvlJc w:val="left"/>
+      <w:pPr>
+        <w:tabs>
+          <w:tab w:val="num" w:pos="2880"/>
+        </w:tabs>
+        <w:ind w:left="2880" w:hanging="360"/>
+      </w:pPr>
+      <w:rPr>
+        <w:rFonts w:ascii="Wingdings" w:hAnsi="Wingdings" w:hint="default"/>
+        <w:sz w:val="20"/>
+      </w:rPr>
+    </w:lvl>
+    <w:lvl w:ilvl="4" w:tentative="1">
+      <w:start w:val="1"/>
+      <w:numFmt w:val="bullet"/>
+      <w:lvlText w:val=""/>
+      <w:lvlJc w:val="left"/>
+      <w:pPr>
+        <w:tabs>
+          <w:tab w:val="num" w:pos="3600"/>
+        </w:tabs>
+        <w:ind w:left="3600" w:hanging="360"/>
+      </w:pPr>
+      <w:rPr>
+        <w:rFonts w:ascii="Wingdings" w:hAnsi="Wingdings" w:hint="default"/>
+        <w:sz w:val="20"/>
+      </w:rPr>
+    </w:lvl>
+    <w:lvl w:ilvl="5" w:tentative="1">
+      <w:start w:val="1"/>
+      <w:numFmt w:val="bullet"/>
+      <w:lvlText w:val=""/>
+      <w:lvlJc w:val="left"/>
+      <w:pPr>
+        <w:tabs>
+          <w:tab w:val="num" w:pos="4320"/>
+        </w:tabs>
+        <w:ind w:left="4320" w:hanging="360"/>
+      </w:pPr>
+      <w:rPr>
+        <w:rFonts w:ascii="Wingdings" w:hAnsi="Wingdings" w:hint="default"/>
+        <w:sz w:val="20"/>
+      </w:rPr>
+    </w:lvl>
+    <w:lvl w:ilvl="6" w:tentative="1">
+      <w:start w:val="1"/>
+      <w:numFmt w:val="bullet"/>
+      <w:lvlText w:val=""/>
+      <w:lvlJc w:val="left"/>
+      <w:pPr>
+        <w:tabs>
+          <w:tab w:val="num" w:pos="5040"/>
+        </w:tabs>
+        <w:ind w:left="5040" w:hanging="360"/>
+      </w:pPr>
+      <w:rPr>
+        <w:rFonts w:ascii="Wingdings" w:hAnsi="Wingdings" w:hint="default"/>
+        <w:sz w:val="20"/>
+      </w:rPr>
+    </w:lvl>
+    <w:lvl w:ilvl="7" w:tentative="1">
+      <w:start w:val="1"/>
+      <w:numFmt w:val="bullet"/>
+      <w:lvlText w:val=""/>
+      <w:lvlJc w:val="left"/>
+      <w:pPr>
+        <w:tabs>
+          <w:tab w:val="num" w:pos="5760"/>
+        </w:tabs>
+        <w:ind w:left="5760" w:hanging="360"/>
+      </w:pPr>
+      <w:rPr>
+        <w:rFonts w:ascii="Wingdings" w:hAnsi="Wingdings" w:hint="default"/>
+        <w:sz w:val="20"/>
+      </w:rPr>
+    </w:lvl>
+    <w:lvl w:ilvl="8" w:tentative="1">
+      <w:start w:val="1"/>
+      <w:numFmt w:val="bullet"/>
+      <w:lvlText w:val=""/>
+      <w:lvlJc w:val="left"/>
+      <w:pPr>
+        <w:tabs>
+          <w:tab w:val="num" w:pos="6480"/>
+        </w:tabs>
+        <w:ind w:left="6480" w:hanging="360"/>
+      </w:pPr>
+      <w:rPr>
+        <w:rFonts w:ascii="Wingdings" w:hAnsi="Wingdings" w:hint="default"/>
+        <w:sz w:val="20"/>
+      </w:rPr>
+    </w:lvl>
+  </w:abstractNum>
+  <w:abstractNum w:abstractNumId="4" w15:restartNumberingAfterBreak="0">
+    <w:nsid w:val="718C5823"/>
+    <w:multiLevelType w:val="multilevel"/>
+    <w:tmpl w:val="F98ABA5C"/>
+    <w:lvl w:ilvl="0">
+      <w:start w:val="1"/>
+      <w:numFmt w:val="bullet"/>
+      <w:lvlText w:val=""/>
+      <w:lvlJc w:val="left"/>
+      <w:pPr>
+        <w:tabs>
+          <w:tab w:val="num" w:pos="720"/>
+        </w:tabs>
+        <w:ind w:left="720" w:hanging="360"/>
+      </w:pPr>
+      <w:rPr>
+        <w:rFonts w:ascii="Symbol" w:hAnsi="Symbol" w:hint="default"/>
+        <w:sz w:val="20"/>
+      </w:rPr>
+    </w:lvl>
+    <w:lvl w:ilvl="1" w:tentative="1">
+      <w:start w:val="1"/>
+      <w:numFmt w:val="bullet"/>
+      <w:lvlText w:val="o"/>
+      <w:lvlJc w:val="left"/>
+      <w:pPr>
+        <w:tabs>
+          <w:tab w:val="num" w:pos="1440"/>
+        </w:tabs>
+        <w:ind w:left="1440" w:hanging="360"/>
+      </w:pPr>
+      <w:rPr>
+        <w:rFonts w:ascii="Courier New" w:hAnsi="Courier New" w:hint="default"/>
+        <w:sz w:val="20"/>
+      </w:rPr>
+    </w:lvl>
+    <w:lvl w:ilvl="2" w:tentative="1">
+      <w:start w:val="1"/>
+      <w:numFmt w:val="bullet"/>
+      <w:lvlText w:val=""/>
+      <w:lvlJc w:val="left"/>
+      <w:pPr>
+        <w:tabs>
+          <w:tab w:val="num" w:pos="2160"/>
+        </w:tabs>
+        <w:ind w:left="2160" w:hanging="360"/>
+      </w:pPr>
+      <w:rPr>
+        <w:rFonts w:ascii="Wingdings" w:hAnsi="Wingdings" w:hint="default"/>
+        <w:sz w:val="20"/>
+      </w:rPr>
+    </w:lvl>
+    <w:lvl w:ilvl="3" w:tentative="1">
+      <w:start w:val="1"/>
+      <w:numFmt w:val="bullet"/>
+      <w:lvlText w:val=""/>
+      <w:lvlJc w:val="left"/>
+      <w:pPr>
+        <w:tabs>
+          <w:tab w:val="num" w:pos="2880"/>
+        </w:tabs>
+        <w:ind w:left="2880" w:hanging="360"/>
+      </w:pPr>
+      <w:rPr>
+        <w:rFonts w:ascii="Wingdings" w:hAnsi="Wingdings" w:hint="default"/>
+        <w:sz w:val="20"/>
+      </w:rPr>
+    </w:lvl>
+    <w:lvl w:ilvl="4" w:tentative="1">
+      <w:start w:val="1"/>
+      <w:numFmt w:val="bullet"/>
+      <w:lvlText w:val=""/>
+      <w:lvlJc w:val="left"/>
+      <w:pPr>
+        <w:tabs>
+          <w:tab w:val="num" w:pos="3600"/>
+        </w:tabs>
+        <w:ind w:left="3600" w:hanging="360"/>
+      </w:pPr>
+      <w:rPr>
+        <w:rFonts w:ascii="Wingdings" w:hAnsi="Wingdings" w:hint="default"/>
+        <w:sz w:val="20"/>
+      </w:rPr>
+    </w:lvl>
+    <w:lvl w:ilvl="5" w:tentative="1">
+      <w:start w:val="1"/>
+      <w:numFmt w:val="bullet"/>
+      <w:lvlText w:val=""/>
+      <w:lvlJc w:val="left"/>
+      <w:pPr>
+        <w:tabs>
+          <w:tab w:val="num" w:pos="4320"/>
+        </w:tabs>
+        <w:ind w:left="4320" w:hanging="360"/>
+      </w:pPr>
+      <w:rPr>
+        <w:rFonts w:ascii="Wingdings" w:hAnsi="Wingdings" w:hint="default"/>
+        <w:sz w:val="20"/>
+      </w:rPr>
+    </w:lvl>
+    <w:lvl w:ilvl="6" w:tentative="1">
+      <w:start w:val="1"/>
+      <w:numFmt w:val="bullet"/>
+      <w:lvlText w:val=""/>
+      <w:lvlJc w:val="left"/>
+      <w:pPr>
+        <w:tabs>
+          <w:tab w:val="num" w:pos="5040"/>
+        </w:tabs>
+        <w:ind w:left="5040" w:hanging="360"/>
+      </w:pPr>
+      <w:rPr>
+        <w:rFonts w:ascii="Wingdings" w:hAnsi="Wingdings" w:hint="default"/>
+        <w:sz w:val="20"/>
+      </w:rPr>
+    </w:lvl>
+    <w:lvl w:ilvl="7" w:tentative="1">
+      <w:start w:val="1"/>
+      <w:numFmt w:val="bullet"/>
+      <w:lvlText w:val=""/>
+      <w:lvlJc w:val="left"/>
+      <w:pPr>
+        <w:tabs>
+          <w:tab w:val="num" w:pos="5760"/>
+        </w:tabs>
+        <w:ind w:left="5760" w:hanging="360"/>
+      </w:pPr>
+      <w:rPr>
+        <w:rFonts w:ascii="Wingdings" w:hAnsi="Wingdings" w:hint="default"/>
+        <w:sz w:val="20"/>
+      </w:rPr>
+    </w:lvl>
+    <w:lvl w:ilvl="8" w:tentative="1">
+      <w:start w:val="1"/>
+      <w:numFmt w:val="bullet"/>
+      <w:lvlText w:val=""/>
+      <w:lvlJc w:val="left"/>
+      <w:pPr>
+        <w:tabs>
+          <w:tab w:val="num" w:pos="6480"/>
+        </w:tabs>
+        <w:ind w:left="6480" w:hanging="360"/>
+      </w:pPr>
+      <w:rPr>
+        <w:rFonts w:ascii="Wingdings" w:hAnsi="Wingdings" w:hint="default"/>
+        <w:sz w:val="20"/>
+      </w:rPr>
+    </w:lvl>
+  </w:abstractNum>
+  <w:abstractNum w:abstractNumId="5" w15:restartNumberingAfterBreak="0">
+    <w:nsid w:val="75700BDB"/>
+    <w:multiLevelType w:val="multilevel"/>
+    <w:tmpl w:val="24F41DB0"/>
+    <w:lvl w:ilvl="0">
+      <w:start w:val="1"/>
+      <w:numFmt w:val="bullet"/>
+      <w:lvlText w:val=""/>
+      <w:lvlJc w:val="left"/>
+      <w:pPr>
+        <w:tabs>
+          <w:tab w:val="num" w:pos="720"/>
+        </w:tabs>
+        <w:ind w:left="720" w:hanging="360"/>
+      </w:pPr>
+      <w:rPr>
+        <w:rFonts w:ascii="Symbol" w:hAnsi="Symbol" w:hint="default"/>
+        <w:sz w:val="20"/>
+      </w:rPr>
+    </w:lvl>
+    <w:lvl w:ilvl="1" w:tentative="1">
+      <w:start w:val="1"/>
+      <w:numFmt w:val="bullet"/>
+      <w:lvlText w:val="o"/>
+      <w:lvlJc w:val="left"/>
+      <w:pPr>
+        <w:tabs>
+          <w:tab w:val="num" w:pos="1440"/>
+        </w:tabs>
+        <w:ind w:left="1440" w:hanging="360"/>
+      </w:pPr>
+      <w:rPr>
+        <w:rFonts w:ascii="Courier New" w:hAnsi="Courier New" w:hint="default"/>
+        <w:sz w:val="20"/>
+      </w:rPr>
+    </w:lvl>
+    <w:lvl w:ilvl="2" w:tentative="1">
+      <w:start w:val="1"/>
+      <w:numFmt w:val="bullet"/>
+      <w:lvlText w:val=""/>
+      <w:lvlJc w:val="left"/>
+      <w:pPr>
+        <w:tabs>
+          <w:tab w:val="num" w:pos="2160"/>
+        </w:tabs>
+        <w:ind w:left="2160" w:hanging="360"/>
+      </w:pPr>
+      <w:rPr>
+        <w:rFonts w:ascii="Wingdings" w:hAnsi="Wingdings" w:hint="default"/>
+        <w:sz w:val="20"/>
+      </w:rPr>
+    </w:lvl>
+    <w:lvl w:ilvl="3" w:tentative="1">
+      <w:start w:val="1"/>
+      <w:numFmt w:val="bullet"/>
+      <w:lvlText w:val=""/>
+      <w:lvlJc w:val="left"/>
+      <w:pPr>
+        <w:tabs>
+          <w:tab w:val="num" w:pos="2880"/>
+        </w:tabs>
+        <w:ind w:left="2880" w:hanging="360"/>
+      </w:pPr>
+      <w:rPr>
+        <w:rFonts w:ascii="Wingdings" w:hAnsi="Wingdings" w:hint="default"/>
+        <w:sz w:val="20"/>
+      </w:rPr>
+    </w:lvl>
+    <w:lvl w:ilvl="4" w:tentative="1">
+      <w:start w:val="1"/>
+      <w:numFmt w:val="bullet"/>
+      <w:lvlText w:val=""/>
+      <w:lvlJc w:val="left"/>
+      <w:pPr>
+        <w:tabs>
+          <w:tab w:val="num" w:pos="3600"/>
+        </w:tabs>
+        <w:ind w:left="3600" w:hanging="360"/>
+      </w:pPr>
+      <w:rPr>
+        <w:rFonts w:ascii="Wingdings" w:hAnsi="Wingdings" w:hint="default"/>
+        <w:sz w:val="20"/>
+      </w:rPr>
+    </w:lvl>
+    <w:lvl w:ilvl="5" w:tentative="1">
+      <w:start w:val="1"/>
+      <w:numFmt w:val="bullet"/>
+      <w:lvlText w:val=""/>
+      <w:lvlJc w:val="left"/>
+      <w:pPr>
+        <w:tabs>
+          <w:tab w:val="num" w:pos="4320"/>
+        </w:tabs>
+        <w:ind w:left="4320" w:hanging="360"/>
+      </w:pPr>
+      <w:rPr>
+        <w:rFonts w:ascii="Wingdings" w:hAnsi="Wingdings" w:hint="default"/>
+        <w:sz w:val="20"/>
+      </w:rPr>
+    </w:lvl>
+    <w:lvl w:ilvl="6" w:tentative="1">
+      <w:start w:val="1"/>
+      <w:numFmt w:val="bullet"/>
+      <w:lvlText w:val=""/>
+      <w:lvlJc w:val="left"/>
+      <w:pPr>
+        <w:tabs>
+          <w:tab w:val="num" w:pos="5040"/>
+        </w:tabs>
+        <w:ind w:left="5040" w:hanging="360"/>
+      </w:pPr>
+      <w:rPr>
+        <w:rFonts w:ascii="Wingdings" w:hAnsi="Wingdings" w:hint="default"/>
+        <w:sz w:val="20"/>
+      </w:rPr>
+    </w:lvl>
+    <w:lvl w:ilvl="7" w:tentative="1">
+      <w:start w:val="1"/>
+      <w:numFmt w:val="bullet"/>
+      <w:lvlText w:val=""/>
+      <w:lvlJc w:val="left"/>
+      <w:pPr>
+        <w:tabs>
+          <w:tab w:val="num" w:pos="5760"/>
+        </w:tabs>
+        <w:ind w:left="5760" w:hanging="360"/>
+      </w:pPr>
+      <w:rPr>
+        <w:rFonts w:ascii="Wingdings" w:hAnsi="Wingdings" w:hint="default"/>
+        <w:sz w:val="20"/>
+      </w:rPr>
+    </w:lvl>
+    <w:lvl w:ilvl="8" w:tentative="1">
+      <w:start w:val="1"/>
+      <w:numFmt w:val="bullet"/>
+      <w:lvlText w:val=""/>
+      <w:lvlJc w:val="left"/>
+      <w:pPr>
+        <w:tabs>
+          <w:tab w:val="num" w:pos="6480"/>
+        </w:tabs>
+        <w:ind w:left="6480" w:hanging="360"/>
+      </w:pPr>
+      <w:rPr>
+        <w:rFonts w:ascii="Wingdings" w:hAnsi="Wingdings" w:hint="default"/>
+        <w:sz w:val="20"/>
+      </w:rPr>
+    </w:lvl>
+  </w:abstractNum>
   <w:num w:numId="1" w16cid:durableId="1723479055">
+    <w:abstractNumId w:val="1"/>
+  </w:num>
+  <w:num w:numId="2" w16cid:durableId="470948898">
+    <w:abstractNumId w:val="3"/>
+  </w:num>
+  <w:num w:numId="3" w16cid:durableId="552229748">
+    <w:abstractNumId w:val="5"/>
+  </w:num>
+  <w:num w:numId="4" w16cid:durableId="1805848339">
+    <w:abstractNumId w:val="2"/>
+  </w:num>
+  <w:num w:numId="5" w16cid:durableId="1041318201">
     <w:abstractNumId w:val="0"/>
+  </w:num>
+  <w:num w:numId="6" w16cid:durableId="3483138">
+    <w:abstractNumId w:val="4"/>
   </w:num>
 </w:numbering>
 </file>

</xml_diff>